<commit_message>
improved the main_activity and put the strings in the strings.xml
</commit_message>
<xml_diff>
--- a/Documentatie.docx
+++ b/Documentatie.docx
@@ -147,36 +147,44 @@
       <w:r>
         <w:t>De centerVertical attribute vervangen door de attribute layout_below om het onder de laatste item te zetten</w:t>
       </w:r>
+    </w:p>
+    <w:p/>
+    <w:p>
+      <w:pPr>
+        <w:pStyle w:val="Kop2"/>
+      </w:pPr>
+      <w:r>
+        <w:t>Strings niet in de strings.xml</w:t>
+      </w:r>
+    </w:p>
+    <w:p>
+      <w:pPr>
+        <w:pStyle w:val="Kop3"/>
+      </w:pPr>
+      <w:r>
+        <w:t>Beschrijving</w:t>
+      </w:r>
+    </w:p>
+    <w:p>
+      <w:r>
+        <w:t>De strings werden hardcoded toegevoegd in plaats via de strings.xml</w:t>
+      </w:r>
+    </w:p>
+    <w:p>
+      <w:pPr>
+        <w:pStyle w:val="Kop3"/>
+      </w:pPr>
+      <w:r>
+        <w:t>Oplossing</w:t>
+      </w:r>
+    </w:p>
+    <w:p>
+      <w:r>
+        <w:t>De strings in de strings.xml gezet</w:t>
+      </w:r>
       <w:bookmarkStart w:id="0" w:name="_GoBack"/>
       <w:bookmarkEnd w:id="0"/>
     </w:p>
-    <w:p/>
-    <w:p>
-      <w:pPr>
-        <w:pStyle w:val="Kop2"/>
-      </w:pPr>
-      <w:r>
-        <w:t>Geen validatie</w:t>
-      </w:r>
-    </w:p>
-    <w:p>
-      <w:pPr>
-        <w:pStyle w:val="Kop3"/>
-      </w:pPr>
-      <w:r>
-        <w:t>Beschrijving</w:t>
-      </w:r>
-    </w:p>
-    <w:p/>
-    <w:p>
-      <w:pPr>
-        <w:pStyle w:val="Kop3"/>
-      </w:pPr>
-      <w:r>
-        <w:t>Oplossing</w:t>
-      </w:r>
-    </w:p>
-    <w:p/>
     <w:p/>
     <w:p>
       <w:pPr>

</xml_diff>

<commit_message>
Documentatie aangepast door fout
</commit_message>
<xml_diff>
--- a/Documentatie.docx
+++ b/Documentatie.docx
@@ -1,6 +1,6 @@
 
 <file path=word/document.xml><?xml version="1.0" encoding="utf-8"?>
-<w:document xmlns:wpc="http://schemas.microsoft.com/office/word/2010/wordprocessingCanvas" xmlns:cx="http://schemas.microsoft.com/office/drawing/2014/chartex" xmlns:cx1="http://schemas.microsoft.com/office/drawing/2015/9/8/chartex" xmlns:cx2="http://schemas.microsoft.com/office/drawing/2015/10/21/chartex" xmlns:cx3="http://schemas.microsoft.com/office/drawing/2016/5/9/chartex" xmlns:cx4="http://schemas.microsoft.com/office/drawing/2016/5/10/chartex" xmlns:cx5="http://schemas.microsoft.com/office/drawing/2016/5/11/chartex" xmlns:cx6="http://schemas.microsoft.com/office/drawing/2016/5/12/chartex" xmlns:cx7="http://schemas.microsoft.com/office/drawing/2016/5/13/chartex" xmlns:cx8="http://schemas.microsoft.com/office/drawing/2016/5/14/chartex" xmlns:mc="http://schemas.openxmlformats.org/markup-compatibility/2006" xmlns:aink="http://schemas.microsoft.com/office/drawing/2016/ink" xmlns:am3d="http://schemas.microsoft.com/office/drawing/2017/model3d" xmlns:o="urn:schemas-microsoft-com:office:office" xmlns:r="http://schemas.openxmlformats.org/officeDocument/2006/relationships" xmlns:m="http://schemas.openxmlformats.org/officeDocument/2006/math" xmlns:v="urn:schemas-microsoft-com:vml" xmlns:wp14="http://schemas.microsoft.com/office/word/2010/wordprocessingDrawing" xmlns:wp="http://schemas.openxmlformats.org/drawingml/2006/wordprocessingDrawing" xmlns:w10="urn:schemas-microsoft-com:office:word" xmlns:w="http://schemas.openxmlformats.org/wordprocessingml/2006/main" xmlns:w14="http://schemas.microsoft.com/office/word/2010/wordml" xmlns:w15="http://schemas.microsoft.com/office/word/2012/wordml" xmlns:w16cid="http://schemas.microsoft.com/office/word/2016/wordml/cid" xmlns:w16se="http://schemas.microsoft.com/office/word/2015/wordml/symex" xmlns:wpg="http://schemas.microsoft.com/office/word/2010/wordprocessingGroup" xmlns:wpi="http://schemas.microsoft.com/office/word/2010/wordprocessingInk" xmlns:wne="http://schemas.microsoft.com/office/word/2006/wordml" xmlns:wps="http://schemas.microsoft.com/office/word/2010/wordprocessingShape" mc:Ignorable="w14 w15 w16se w16cid wp14">
+<w:document xmlns:wpc="http://schemas.microsoft.com/office/word/2010/wordprocessingCanvas" xmlns:cx="http://schemas.microsoft.com/office/drawing/2014/chartex" xmlns:cx1="http://schemas.microsoft.com/office/drawing/2015/9/8/chartex" xmlns:cx2="http://schemas.microsoft.com/office/drawing/2015/10/21/chartex" xmlns:cx3="http://schemas.microsoft.com/office/drawing/2016/5/9/chartex" xmlns:cx4="http://schemas.microsoft.com/office/drawing/2016/5/10/chartex" xmlns:cx5="http://schemas.microsoft.com/office/drawing/2016/5/11/chartex" xmlns:cx6="http://schemas.microsoft.com/office/drawing/2016/5/12/chartex" xmlns:cx7="http://schemas.microsoft.com/office/drawing/2016/5/13/chartex" xmlns:cx8="http://schemas.microsoft.com/office/drawing/2016/5/14/chartex" xmlns:mc="http://schemas.openxmlformats.org/markup-compatibility/2006" xmlns:aink="http://schemas.microsoft.com/office/drawing/2016/ink" xmlns:am3d="http://schemas.microsoft.com/office/drawing/2017/model3d" xmlns:o="urn:schemas-microsoft-com:office:office" xmlns:r="http://schemas.openxmlformats.org/officeDocument/2006/relationships" xmlns:m="http://schemas.openxmlformats.org/officeDocument/2006/math" xmlns:v="urn:schemas-microsoft-com:vml" xmlns:wp14="http://schemas.microsoft.com/office/word/2010/wordprocessingDrawing" xmlns:wp="http://schemas.openxmlformats.org/drawingml/2006/wordprocessingDrawing" xmlns:w10="urn:schemas-microsoft-com:office:word" xmlns:w="http://schemas.openxmlformats.org/wordprocessingml/2006/main" xmlns:w14="http://schemas.microsoft.com/office/word/2010/wordml" xmlns:w15="http://schemas.microsoft.com/office/word/2012/wordml" xmlns:w16se="http://schemas.microsoft.com/office/word/2015/wordml/symex" xmlns:wpg="http://schemas.microsoft.com/office/word/2010/wordprocessingGroup" xmlns:wpi="http://schemas.microsoft.com/office/word/2010/wordprocessingInk" xmlns:wne="http://schemas.microsoft.com/office/word/2006/wordml" xmlns:wps="http://schemas.microsoft.com/office/word/2010/wordprocessingShape" mc:Ignorable="w14 w15 w16se wp14">
   <w:body>
     <w:p>
       <w:pPr>
@@ -46,25 +46,14 @@
     </w:p>
     <w:p>
       <w:r>
-        <w:t xml:space="preserve">Op de invoer van de gebruikersnaam en wachtwoord heb ik </w:t>
-      </w:r>
-      <w:r>
-        <w:t>twee</w:t>
-      </w:r>
-      <w:r>
-        <w:t xml:space="preserve"> </w:t>
-      </w:r>
-      <w:proofErr w:type="spellStart"/>
-      <w:r>
-        <w:t>if</w:t>
-      </w:r>
-      <w:proofErr w:type="spellEnd"/>
-      <w:r>
-        <w:t xml:space="preserve"> </w:t>
+        <w:t xml:space="preserve">Op de invoer van de gebruikersnaam en wachtwoord heb ik if </w:t>
       </w:r>
       <w:r>
         <w:t xml:space="preserve">statements die </w:t>
       </w:r>
+      <w:r>
+        <w:t>kijken of de invoer leeg is.</w:t>
+      </w:r>
     </w:p>
     <w:p/>
     <w:p>
@@ -88,15 +77,7 @@
     </w:p>
     <w:p>
       <w:r>
-        <w:t xml:space="preserve">Als je op de knop gebruiker toevoegen drukt </w:t>
-      </w:r>
-      <w:proofErr w:type="spellStart"/>
-      <w:r>
-        <w:t>crashed</w:t>
-      </w:r>
-      <w:proofErr w:type="spellEnd"/>
-      <w:r>
-        <w:t xml:space="preserve"> de applicatie</w:t>
+        <w:t>Als je op de knop gebruiker toevoegen drukt crashed de applicatie</w:t>
       </w:r>
       <w:r>
         <w:t>.</w:t>
@@ -147,49 +128,386 @@
       <w:r>
         <w:t xml:space="preserve"> string aangepast</w:t>
       </w:r>
+    </w:p>
+    <w:p>
+      <w:pPr>
+        <w:pStyle w:val="Lijstalinea"/>
+        <w:numPr>
+          <w:ilvl w:val="0"/>
+          <w:numId w:val="1"/>
+        </w:numPr>
+      </w:pPr>
+      <w:r>
+        <w:t>De context variabele een waarde gegeven.</w:t>
+      </w:r>
+    </w:p>
+    <w:p/>
+    <w:p>
+      <w:pPr>
+        <w:pStyle w:val="Kop2"/>
+      </w:pPr>
+      <w:r>
+        <w:t>Knop</w:t>
+      </w:r>
+      <w:r>
+        <w:t xml:space="preserve"> om een gebruiker toe te voegen </w:t>
+      </w:r>
+      <w:r>
+        <w:t>botst</w:t>
+      </w:r>
+      <w:r>
+        <w:t xml:space="preserve"> met andere items.</w:t>
+      </w:r>
+    </w:p>
+    <w:p>
+      <w:pPr>
+        <w:pStyle w:val="Kop3"/>
+      </w:pPr>
+      <w:r>
+        <w:t>Beschrijving</w:t>
+      </w:r>
+    </w:p>
+    <w:p>
+      <w:r>
+        <w:t xml:space="preserve">De knop komt over de tekst of invoer te staan als je de scherm </w:t>
+      </w:r>
+      <w:r>
+        <w:t>draait</w:t>
+      </w:r>
+      <w:r>
+        <w:t xml:space="preserve"> of een kleine scherm hebt (bijv. split screen mode)</w:t>
+      </w:r>
+      <w:r>
+        <w:t>.</w:t>
+      </w:r>
+    </w:p>
+    <w:p>
+      <w:pPr>
+        <w:pStyle w:val="Kop3"/>
+      </w:pPr>
+      <w:r>
+        <w:t>Oplossing</w:t>
+      </w:r>
+    </w:p>
+    <w:p>
+      <w:r>
+        <w:t>De centerVertical attribute vervangen door de attribute layout_below om het onder de laatste item te zetten</w:t>
+      </w:r>
+    </w:p>
+    <w:p/>
+    <w:p>
+      <w:pPr>
+        <w:pStyle w:val="Kop2"/>
+      </w:pPr>
+      <w:r>
+        <w:t>Strings niet in de strings.xml</w:t>
+      </w:r>
+    </w:p>
+    <w:p>
+      <w:pPr>
+        <w:pStyle w:val="Kop3"/>
+      </w:pPr>
+      <w:r>
+        <w:t>Beschrijving</w:t>
+      </w:r>
+    </w:p>
+    <w:p>
+      <w:r>
+        <w:t>De strings werden hardcoded toegevoegd in plaats via de strings.xml</w:t>
+      </w:r>
+    </w:p>
+    <w:p>
+      <w:pPr>
+        <w:pStyle w:val="Kop3"/>
+      </w:pPr>
+      <w:r>
+        <w:t>Oplossing</w:t>
+      </w:r>
+    </w:p>
+    <w:p>
+      <w:r>
+        <w:t>De strings in de strings.xml gezet</w:t>
+      </w:r>
+    </w:p>
+    <w:p/>
+    <w:p>
+      <w:pPr>
+        <w:pStyle w:val="Kop2"/>
+      </w:pPr>
+      <w:r>
+        <w:t>Geen validatie</w:t>
+      </w:r>
+    </w:p>
+    <w:p>
+      <w:pPr>
+        <w:pStyle w:val="Kop3"/>
+      </w:pPr>
+      <w:r>
+        <w:t>Beschrijving</w:t>
+      </w:r>
+    </w:p>
+    <w:p>
+      <w:r>
+        <w:t>Er is geen validatie op de invoer of hij leeg is.</w:t>
+      </w:r>
+    </w:p>
+    <w:p>
+      <w:pPr>
+        <w:pStyle w:val="Kop3"/>
+      </w:pPr>
+      <w:r>
+        <w:lastRenderedPageBreak/>
+        <w:t>Oplossing</w:t>
+      </w:r>
+    </w:p>
+    <w:p>
+      <w:r>
+        <w:t>Validatie toegevoegd</w:t>
+      </w:r>
+      <w:r>
+        <w:t xml:space="preserve"> om te kijken of de velden leeg zijn</w:t>
+      </w:r>
+      <w:r>
+        <w:t>.</w:t>
+      </w:r>
+    </w:p>
+    <w:p>
+      <w:pPr>
+        <w:pStyle w:val="Kop2"/>
+      </w:pPr>
+      <w:r>
+        <w:t>Dubbele gebruikersnamen kan je invoeren.</w:t>
+      </w:r>
+    </w:p>
+    <w:p>
+      <w:pPr>
+        <w:pStyle w:val="Kop3"/>
+      </w:pPr>
+      <w:r>
+        <w:t>Beschrijving</w:t>
+      </w:r>
+    </w:p>
+    <w:p>
+      <w:r>
+        <w:t>Je kan meerdere gebruikers aanmaken met de zelfde gebruikersnaam waardoor er met het updaten en verwijderen van een gebruiker conflicten ontstaan..</w:t>
+      </w:r>
+    </w:p>
+    <w:p>
+      <w:pPr>
+        <w:pStyle w:val="Kop3"/>
+      </w:pPr>
+      <w:r>
+        <w:t>Oplossing</w:t>
+      </w:r>
+    </w:p>
+    <w:p>
+      <w:r>
+        <w:t>Heb de Name kolom van de database uniek gemaakt.</w:t>
+      </w:r>
+      <w:r>
+        <w:t xml:space="preserve"> </w:t>
+      </w:r>
+    </w:p>
+    <w:p/>
+    <w:p>
+      <w:pPr>
+        <w:pStyle w:val="Kop1"/>
+      </w:pPr>
+      <w:r>
+        <w:t>Taak 4</w:t>
+      </w:r>
+    </w:p>
+    <w:p>
+      <w:pPr>
+        <w:pStyle w:val="Kop2"/>
+      </w:pPr>
+      <w:r>
+        <w:t>Knoppen laat de applicatie crashen</w:t>
+      </w:r>
+    </w:p>
+    <w:p>
+      <w:pPr>
+        <w:pStyle w:val="Kop3"/>
+      </w:pPr>
+      <w:r>
+        <w:t>Beschrijving</w:t>
+      </w:r>
+    </w:p>
+    <w:p>
+      <w:r>
+        <w:t>De</w:t>
+      </w:r>
+      <w:r>
+        <w:t xml:space="preserve"> knoppen zijn aan events gekoppeld die niet aangemaakt zijn.</w:t>
+      </w:r>
+    </w:p>
+    <w:p>
+      <w:pPr>
+        <w:pStyle w:val="Kop3"/>
+      </w:pPr>
+      <w:r>
+        <w:t>Oplossing</w:t>
+      </w:r>
+    </w:p>
+    <w:p>
+      <w:r>
+        <w:t>Methoden gemaakt die de knoppen gebruiken in de code.</w:t>
+      </w:r>
+    </w:p>
+    <w:p/>
+    <w:p>
+      <w:pPr>
+        <w:pStyle w:val="Kop2"/>
+      </w:pPr>
+      <w:r>
+        <w:t>De invoervelden om de gebruiker te updaten zijn niet goed geplaatst op het scherm</w:t>
+      </w:r>
+      <w:r>
+        <w:t xml:space="preserve"> </w:t>
+      </w:r>
+    </w:p>
+    <w:p>
+      <w:pPr>
+        <w:pStyle w:val="Kop3"/>
+      </w:pPr>
+      <w:r>
+        <w:t>Beschrijving</w:t>
+      </w:r>
+    </w:p>
+    <w:p>
+      <w:r>
+        <w:t>De velden om de gebruiker te updaten staan niet op de juiste plekken op het scherm t.o.v. de andere velden.</w:t>
+      </w:r>
+    </w:p>
+    <w:p>
+      <w:pPr>
+        <w:pStyle w:val="Kop3"/>
+      </w:pPr>
+      <w:r>
+        <w:t>Oplossing</w:t>
+      </w:r>
+    </w:p>
+    <w:p>
+      <w:r>
+        <w:t>De plaatsing van de velden aangepast in de xml code.</w:t>
+      </w:r>
+    </w:p>
+    <w:p/>
+    <w:p>
+      <w:pPr>
+        <w:pStyle w:val="Kop2"/>
+      </w:pPr>
+      <w:r>
+        <w:t>De achtergrond kleur zorgt ervoor dat de content niet goed leesbaar is.</w:t>
+      </w:r>
+      <w:r>
+        <w:t xml:space="preserve"> </w:t>
+      </w:r>
+    </w:p>
+    <w:p>
+      <w:pPr>
+        <w:pStyle w:val="Kop3"/>
+      </w:pPr>
+      <w:r>
+        <w:t>Beschrijving</w:t>
+      </w:r>
+    </w:p>
+    <w:p>
+      <w:r>
+        <w:t>De achtergrond kleur zorgt ervoor dat de content niet goed leesbaar is.</w:t>
+      </w:r>
+    </w:p>
+    <w:p>
+      <w:pPr>
+        <w:pStyle w:val="Kop3"/>
+      </w:pPr>
+      <w:r>
+        <w:t>Oplossing</w:t>
+      </w:r>
+    </w:p>
+    <w:p>
+      <w:r>
+        <w:t>De achtergrond kleur verwijderd.</w:t>
+      </w:r>
+    </w:p>
+    <w:p/>
+    <w:p>
+      <w:pPr>
+        <w:pStyle w:val="Kop2"/>
+      </w:pPr>
+      <w:r>
+        <w:t xml:space="preserve">De invoervelden </w:t>
+      </w:r>
+      <w:r>
+        <w:t>hebben onduidelijke id’s</w:t>
+      </w:r>
+      <w:r>
+        <w:t xml:space="preserve"> </w:t>
+      </w:r>
+    </w:p>
+    <w:p>
+      <w:pPr>
+        <w:pStyle w:val="Kop3"/>
+      </w:pPr>
+      <w:r>
+        <w:t>Beschrijving</w:t>
+      </w:r>
+    </w:p>
+    <w:p>
+      <w:r>
+        <w:t xml:space="preserve">De id’s die aan de invoervelden </w:t>
+      </w:r>
+      <w:r>
+        <w:t>zijn gekoppeld geven niet duidelijk aan om welk veld het gaat</w:t>
+      </w:r>
+      <w:r>
+        <w:t>.</w:t>
+      </w:r>
+    </w:p>
+    <w:p>
+      <w:pPr>
+        <w:pStyle w:val="Kop3"/>
+      </w:pPr>
+      <w:r>
+        <w:t>Oplossing</w:t>
+      </w:r>
+    </w:p>
+    <w:p>
+      <w:r>
+        <w:t>De id’s veranderd</w:t>
+      </w:r>
+      <w:r>
+        <w:t>.</w:t>
+      </w:r>
+    </w:p>
+    <w:p/>
+    <w:p>
+      <w:pPr>
+        <w:pStyle w:val="Kop2"/>
+      </w:pPr>
+      <w:r>
+        <w:lastRenderedPageBreak/>
+        <w:t>De style van de invoervelden zijn ongelijk</w:t>
+      </w:r>
+      <w:r>
+        <w:t xml:space="preserve"> </w:t>
+      </w:r>
+    </w:p>
+    <w:p>
+      <w:pPr>
+        <w:pStyle w:val="Kop3"/>
+      </w:pPr>
+      <w:r>
+        <w:t>Beschrijving</w:t>
+      </w:r>
+    </w:p>
+    <w:p>
+      <w:r>
+        <w:t>De style van de invoervelden zijn niet gelijk over de hele layout.</w:t>
+      </w:r>
       <w:bookmarkStart w:id="0" w:name="_GoBack"/>
       <w:bookmarkEnd w:id="0"/>
     </w:p>
-    <w:p/>
-    <w:p>
-      <w:pPr>
-        <w:pStyle w:val="Kop2"/>
-      </w:pPr>
-      <w:r>
-        <w:t>Knop</w:t>
-      </w:r>
-      <w:r>
-        <w:t xml:space="preserve"> om een gebruiker toe te voegen </w:t>
-      </w:r>
-      <w:r>
-        <w:t>botst</w:t>
-      </w:r>
-      <w:r>
-        <w:t xml:space="preserve"> met andere items.</w:t>
-      </w:r>
-    </w:p>
-    <w:p>
-      <w:pPr>
-        <w:pStyle w:val="Kop3"/>
-      </w:pPr>
-      <w:r>
-        <w:t>Beschrijving</w:t>
-      </w:r>
-    </w:p>
-    <w:p>
-      <w:r>
-        <w:t xml:space="preserve">De knop komt over de tekst of invoer te staan als je de scherm </w:t>
-      </w:r>
-      <w:r>
-        <w:t>draait</w:t>
-      </w:r>
-      <w:r>
-        <w:t xml:space="preserve"> of een kleine scherm hebt (bijv. split screen mode)</w:t>
-      </w:r>
-      <w:r>
-        <w:t>.</w:t>
-      </w:r>
-    </w:p>
     <w:p>
       <w:pPr>
         <w:pStyle w:val="Kop3"/>
@@ -200,148 +518,16 @@
     </w:p>
     <w:p>
       <w:r>
-        <w:t xml:space="preserve">De </w:t>
-      </w:r>
-      <w:proofErr w:type="spellStart"/>
-      <w:r>
-        <w:t>centerVertical</w:t>
-      </w:r>
-      <w:proofErr w:type="spellEnd"/>
-      <w:r>
-        <w:t xml:space="preserve"> </w:t>
-      </w:r>
-      <w:proofErr w:type="spellStart"/>
-      <w:r>
-        <w:t>attribute</w:t>
-      </w:r>
-      <w:proofErr w:type="spellEnd"/>
-      <w:r>
-        <w:t xml:space="preserve"> vervangen door de </w:t>
-      </w:r>
-      <w:proofErr w:type="spellStart"/>
-      <w:r>
-        <w:t>attribute</w:t>
-      </w:r>
-      <w:proofErr w:type="spellEnd"/>
-      <w:r>
-        <w:t xml:space="preserve"> </w:t>
-      </w:r>
-      <w:proofErr w:type="spellStart"/>
-      <w:r>
-        <w:t>layout_below</w:t>
-      </w:r>
-      <w:proofErr w:type="spellEnd"/>
-      <w:r>
-        <w:t xml:space="preserve"> om het onder de laatste item te zetten</w:t>
-      </w:r>
-    </w:p>
-    <w:p/>
-    <w:p>
-      <w:pPr>
-        <w:pStyle w:val="Kop2"/>
-      </w:pPr>
-      <w:r>
-        <w:t>Strings niet in de strings.xml</w:t>
-      </w:r>
-    </w:p>
-    <w:p>
-      <w:pPr>
-        <w:pStyle w:val="Kop3"/>
-      </w:pPr>
-      <w:r>
-        <w:t>Beschrijving</w:t>
-      </w:r>
-    </w:p>
-    <w:p>
-      <w:r>
-        <w:t xml:space="preserve">De strings werden </w:t>
-      </w:r>
-      <w:proofErr w:type="spellStart"/>
-      <w:r>
-        <w:t>hardcoded</w:t>
-      </w:r>
-      <w:proofErr w:type="spellEnd"/>
-      <w:r>
-        <w:t xml:space="preserve"> toegevoegd in plaats via de strings.xml</w:t>
-      </w:r>
-    </w:p>
-    <w:p>
-      <w:pPr>
-        <w:pStyle w:val="Kop3"/>
-      </w:pPr>
-      <w:r>
-        <w:t>Oplossing</w:t>
-      </w:r>
-    </w:p>
-    <w:p>
-      <w:r>
-        <w:t>De strings in de strings.xml gezet</w:t>
-      </w:r>
-    </w:p>
-    <w:p/>
-    <w:p>
-      <w:pPr>
-        <w:pStyle w:val="Kop2"/>
-      </w:pPr>
-      <w:r>
-        <w:t>Geen validatie</w:t>
-      </w:r>
-    </w:p>
-    <w:p>
-      <w:pPr>
-        <w:pStyle w:val="Kop3"/>
-      </w:pPr>
-      <w:r>
-        <w:t>Beschrijving</w:t>
-      </w:r>
-    </w:p>
-    <w:p/>
-    <w:p>
-      <w:pPr>
-        <w:pStyle w:val="Kop3"/>
-      </w:pPr>
-      <w:r>
-        <w:t>Oplossing</w:t>
-      </w:r>
-    </w:p>
-    <w:p/>
-    <w:p/>
-    <w:p/>
-    <w:p/>
-    <w:p/>
-    <w:p>
-      <w:pPr>
-        <w:pStyle w:val="Kop1"/>
-      </w:pPr>
-      <w:r>
-        <w:t>Taak 4</w:t>
-      </w:r>
-    </w:p>
-    <w:p/>
-    <w:p/>
-    <w:p/>
-    <w:p>
-      <w:pPr>
-        <w:pStyle w:val="Kop1"/>
-      </w:pPr>
-      <w:r>
-        <w:t>Taak 5</w:t>
-      </w:r>
-    </w:p>
-    <w:p/>
-    <w:p/>
-    <w:p/>
-    <w:p/>
-    <w:p/>
-    <w:p/>
-    <w:p/>
+        <w:t>De style aangepast.</w:t>
+      </w:r>
+    </w:p>
     <w:p/>
     <w:p/>
     <w:p/>
     <w:p/>
     <w:sectPr>
       <w:pgSz w:w="11906" w:h="16838"/>
-      <w:pgMar w:top="1417" w:right="1417" w:bottom="1417" w:left="1417" w:header="708" w:footer="708" w:gutter="0"/>
+      <w:pgMar w:top="1135" w:right="1417" w:bottom="1276" w:left="1417" w:header="708" w:footer="708" w:gutter="0"/>
       <w:cols w:space="708"/>
       <w:docGrid w:linePitch="360"/>
     </w:sectPr>
@@ -350,7 +536,7 @@
 </file>
 
 <file path=word/numbering.xml><?xml version="1.0" encoding="utf-8"?>
-<w:numbering xmlns:wpc="http://schemas.microsoft.com/office/word/2010/wordprocessingCanvas" xmlns:cx="http://schemas.microsoft.com/office/drawing/2014/chartex" xmlns:cx1="http://schemas.microsoft.com/office/drawing/2015/9/8/chartex" xmlns:cx2="http://schemas.microsoft.com/office/drawing/2015/10/21/chartex" xmlns:cx3="http://schemas.microsoft.com/office/drawing/2016/5/9/chartex" xmlns:cx4="http://schemas.microsoft.com/office/drawing/2016/5/10/chartex" xmlns:cx5="http://schemas.microsoft.com/office/drawing/2016/5/11/chartex" xmlns:cx6="http://schemas.microsoft.com/office/drawing/2016/5/12/chartex" xmlns:cx7="http://schemas.microsoft.com/office/drawing/2016/5/13/chartex" xmlns:cx8="http://schemas.microsoft.com/office/drawing/2016/5/14/chartex" xmlns:mc="http://schemas.openxmlformats.org/markup-compatibility/2006" xmlns:aink="http://schemas.microsoft.com/office/drawing/2016/ink" xmlns:am3d="http://schemas.microsoft.com/office/drawing/2017/model3d" xmlns:o="urn:schemas-microsoft-com:office:office" xmlns:r="http://schemas.openxmlformats.org/officeDocument/2006/relationships" xmlns:m="http://schemas.openxmlformats.org/officeDocument/2006/math" xmlns:v="urn:schemas-microsoft-com:vml" xmlns:wp14="http://schemas.microsoft.com/office/word/2010/wordprocessingDrawing" xmlns:wp="http://schemas.openxmlformats.org/drawingml/2006/wordprocessingDrawing" xmlns:w10="urn:schemas-microsoft-com:office:word" xmlns:w="http://schemas.openxmlformats.org/wordprocessingml/2006/main" xmlns:w14="http://schemas.microsoft.com/office/word/2010/wordml" xmlns:w15="http://schemas.microsoft.com/office/word/2012/wordml" xmlns:w16cid="http://schemas.microsoft.com/office/word/2016/wordml/cid" xmlns:w16se="http://schemas.microsoft.com/office/word/2015/wordml/symex" xmlns:wpg="http://schemas.microsoft.com/office/word/2010/wordprocessingGroup" xmlns:wpi="http://schemas.microsoft.com/office/word/2010/wordprocessingInk" xmlns:wne="http://schemas.microsoft.com/office/word/2006/wordml" xmlns:wps="http://schemas.microsoft.com/office/word/2010/wordprocessingShape" mc:Ignorable="w14 w15 w16se w16cid wp14">
+<w:numbering xmlns:wpc="http://schemas.microsoft.com/office/word/2010/wordprocessingCanvas" xmlns:cx="http://schemas.microsoft.com/office/drawing/2014/chartex" xmlns:cx1="http://schemas.microsoft.com/office/drawing/2015/9/8/chartex" xmlns:cx2="http://schemas.microsoft.com/office/drawing/2015/10/21/chartex" xmlns:cx3="http://schemas.microsoft.com/office/drawing/2016/5/9/chartex" xmlns:cx4="http://schemas.microsoft.com/office/drawing/2016/5/10/chartex" xmlns:cx5="http://schemas.microsoft.com/office/drawing/2016/5/11/chartex" xmlns:cx6="http://schemas.microsoft.com/office/drawing/2016/5/12/chartex" xmlns:cx7="http://schemas.microsoft.com/office/drawing/2016/5/13/chartex" xmlns:cx8="http://schemas.microsoft.com/office/drawing/2016/5/14/chartex" xmlns:mc="http://schemas.openxmlformats.org/markup-compatibility/2006" xmlns:aink="http://schemas.microsoft.com/office/drawing/2016/ink" xmlns:am3d="http://schemas.microsoft.com/office/drawing/2017/model3d" xmlns:o="urn:schemas-microsoft-com:office:office" xmlns:r="http://schemas.openxmlformats.org/officeDocument/2006/relationships" xmlns:m="http://schemas.openxmlformats.org/officeDocument/2006/math" xmlns:v="urn:schemas-microsoft-com:vml" xmlns:wp14="http://schemas.microsoft.com/office/word/2010/wordprocessingDrawing" xmlns:wp="http://schemas.openxmlformats.org/drawingml/2006/wordprocessingDrawing" xmlns:w10="urn:schemas-microsoft-com:office:word" xmlns:w="http://schemas.openxmlformats.org/wordprocessingml/2006/main" xmlns:w14="http://schemas.microsoft.com/office/word/2010/wordml" xmlns:w15="http://schemas.microsoft.com/office/word/2012/wordml" xmlns:w16se="http://schemas.microsoft.com/office/word/2015/wordml/symex" xmlns:wpg="http://schemas.microsoft.com/office/word/2010/wordprocessingGroup" xmlns:wpi="http://schemas.microsoft.com/office/word/2010/wordprocessingInk" xmlns:wne="http://schemas.microsoft.com/office/word/2006/wordml" xmlns:wps="http://schemas.microsoft.com/office/word/2010/wordprocessingShape" mc:Ignorable="w14 w15 w16se wp14">
   <w:abstractNum w:abstractNumId="0" w15:restartNumberingAfterBreak="0">
     <w:nsid w:val="3DA23D5C"/>
     <w:multiLevelType w:val="hybridMultilevel"/>
@@ -444,7 +630,7 @@
 </file>
 
 <file path=word/styles.xml><?xml version="1.0" encoding="utf-8"?>
-<w:styles xmlns:mc="http://schemas.openxmlformats.org/markup-compatibility/2006" xmlns:r="http://schemas.openxmlformats.org/officeDocument/2006/relationships" xmlns:w="http://schemas.openxmlformats.org/wordprocessingml/2006/main" xmlns:w14="http://schemas.microsoft.com/office/word/2010/wordml" xmlns:w15="http://schemas.microsoft.com/office/word/2012/wordml" xmlns:w16cid="http://schemas.microsoft.com/office/word/2016/wordml/cid" xmlns:w16se="http://schemas.microsoft.com/office/word/2015/wordml/symex" mc:Ignorable="w14 w15 w16se w16cid">
+<w:styles xmlns:mc="http://schemas.openxmlformats.org/markup-compatibility/2006" xmlns:r="http://schemas.openxmlformats.org/officeDocument/2006/relationships" xmlns:w="http://schemas.openxmlformats.org/wordprocessingml/2006/main" xmlns:w14="http://schemas.microsoft.com/office/word/2010/wordml" xmlns:w15="http://schemas.microsoft.com/office/word/2012/wordml" xmlns:w16se="http://schemas.microsoft.com/office/word/2015/wordml/symex" mc:Ignorable="w14 w15 w16se">
   <w:docDefaults>
     <w:rPrDefault>
       <w:rPr>

</xml_diff>